<commit_message>
Avanzando con el MER. Se dejó una verisón inicial sin atributos. Un Word con los atributos detallados, consultas para realizar y detalles a ver entre nosotros. Cuando tengamos una versión definitiva del MER, recién ahí le agregamos los atributos, sino es imposible trabajarlo con todas las flechas saliendo de las entidades.
</commit_message>
<xml_diff>
--- a/Documentacion/Documentación Proyecto/Proyecto.docx
+++ b/Documentacion/Documentación Proyecto/Proyecto.docx
@@ -4648,109 +4648,68 @@
       <w:pPr>
         <w:rPr>
           <w:b/>
-          <w:color w:val="FF0000"/>
-        </w:rPr>
-      </w:pPr>
-      <w:r>
-        <w:rPr>
-          <w:b/>
-          <w:color w:val="FF0000"/>
+        </w:rPr>
+      </w:pPr>
+      <w:r>
+        <w:rPr>
+          <w:b/>
         </w:rPr>
         <w:t>RF</w:t>
       </w:r>
       <w:r>
         <w:rPr>
           <w:b/>
-          <w:color w:val="FF0000"/>
         </w:rPr>
         <w:t xml:space="preserve"> </w:t>
       </w:r>
       <w:r>
         <w:rPr>
           <w:b/>
-          <w:color w:val="FF0000"/>
         </w:rPr>
         <w:t xml:space="preserve">12.1 </w:t>
       </w:r>
       <w:r>
         <w:rPr>
           <w:b/>
-          <w:color w:val="FF0000"/>
         </w:rPr>
         <w:t xml:space="preserve">- </w:t>
       </w:r>
       <w:r>
         <w:rPr>
           <w:b/>
-          <w:color w:val="FF0000"/>
         </w:rPr>
         <w:t>Postulación de un usuario cliente en una oferta laboral</w:t>
       </w:r>
     </w:p>
     <w:p>
-      <w:pPr>
-        <w:rPr>
-          <w:color w:val="FF0000"/>
-        </w:rPr>
-      </w:pPr>
-      <w:r>
-        <w:rPr>
-          <w:color w:val="FF0000"/>
-        </w:rPr>
+      <w:r>
         <w:t>El usuario cliente podrá postularse para las distintas publicaciones de ofertas laborales del sistema, siempre y cuando tenga asociado el mismo servicio que la publicación</w:t>
       </w:r>
       <w:r>
-        <w:rPr>
-          <w:color w:val="FF0000"/>
-        </w:rPr>
         <w:t>. Los datos a ingres</w:t>
       </w:r>
       <w:r>
-        <w:rPr>
-          <w:color w:val="FF0000"/>
-        </w:rPr>
         <w:t>ar para los servicios complejos</w:t>
       </w:r>
       <w:r>
-        <w:rPr>
-          <w:color w:val="FF0000"/>
-        </w:rPr>
         <w:t xml:space="preserve"> varían según el servicio seleccionado. Los datos a ingresar para los servicios simples son: </w:t>
       </w:r>
       <w:r>
-        <w:rPr>
-          <w:color w:val="FF0000"/>
-        </w:rPr>
         <w:t>precio a cobrar por hora</w:t>
       </w:r>
       <w:r>
-        <w:rPr>
-          <w:color w:val="FF0000"/>
-        </w:rPr>
         <w:t xml:space="preserve">, </w:t>
       </w:r>
       <w:r>
-        <w:rPr>
-          <w:color w:val="FF0000"/>
-        </w:rPr>
         <w:t>comentario</w:t>
       </w:r>
       <w:r>
-        <w:rPr>
-          <w:color w:val="FF0000"/>
-        </w:rPr>
         <w:t xml:space="preserve">, </w:t>
       </w:r>
       <w:r>
-        <w:rPr>
-          <w:color w:val="FF0000"/>
-        </w:rPr>
         <w:t>horario ofrecido</w:t>
       </w:r>
       <w:r>
-        <w:rPr>
-          <w:color w:val="FF0000"/>
-        </w:rPr>
         <w:t>.</w:t>
       </w:r>
     </w:p>
@@ -4758,81 +4717,64 @@
       <w:pPr>
         <w:rPr>
           <w:b/>
-          <w:color w:val="FF0000"/>
-        </w:rPr>
-      </w:pPr>
-      <w:r>
-        <w:rPr>
-          <w:b/>
-          <w:color w:val="FF0000"/>
+        </w:rPr>
+      </w:pPr>
+      <w:r>
+        <w:rPr>
+          <w:b/>
         </w:rPr>
         <w:t>RF</w:t>
       </w:r>
       <w:r>
         <w:rPr>
           <w:b/>
-          <w:color w:val="FF0000"/>
         </w:rPr>
         <w:t xml:space="preserve"> </w:t>
       </w:r>
       <w:r>
         <w:rPr>
           <w:b/>
-          <w:color w:val="FF0000"/>
         </w:rPr>
         <w:t xml:space="preserve">12.2 </w:t>
       </w:r>
       <w:r>
         <w:rPr>
           <w:b/>
-          <w:color w:val="FF0000"/>
         </w:rPr>
         <w:t xml:space="preserve">- </w:t>
       </w:r>
       <w:r>
         <w:rPr>
           <w:b/>
-          <w:color w:val="FF0000"/>
         </w:rPr>
         <w:t>Selección de</w:t>
       </w:r>
       <w:r>
         <w:rPr>
           <w:b/>
-          <w:color w:val="FF0000"/>
         </w:rPr>
         <w:t xml:space="preserve"> un trabajador para r</w:t>
       </w:r>
       <w:r>
         <w:rPr>
           <w:b/>
-          <w:color w:val="FF0000"/>
         </w:rPr>
         <w:t>ealizar la oferta laboral</w:t>
       </w:r>
     </w:p>
     <w:p>
-      <w:pPr>
-        <w:rPr>
-          <w:color w:val="FF0000"/>
-        </w:rPr>
-      </w:pPr>
-      <w:r>
-        <w:rPr>
-          <w:color w:val="FF0000"/>
-        </w:rPr>
-        <w:t xml:space="preserve">El usuario cliente, dueño de la publicación de oferta laboral, será el encargado de elegir el trabajador a desarrollar la tarea. Una vez seleccionado, se visualizarán los datos de contacto del trabajador. La publicación quedará deshabilitada </w:t>
-      </w:r>
-      <w:r>
-        <w:rPr>
-          <w:color w:val="FF0000"/>
-        </w:rPr>
+      <w:r>
+        <w:t xml:space="preserve">El usuario cliente, dueño de </w:t>
+      </w:r>
+      <w:bookmarkStart w:id="41" w:name="_GoBack"/>
+      <w:bookmarkEnd w:id="41"/>
+      <w:r>
+        <w:t xml:space="preserve">la publicación de oferta laboral, será el encargado de elegir el trabajador a desarrollar la tarea. Una vez seleccionado, se visualizarán los datos de contacto del trabajador. La publicación quedará deshabilitada </w:t>
+      </w:r>
+      <w:r>
         <w:t>ofreciendo la posibilidad de</w:t>
       </w:r>
       <w:r>
-        <w:rPr>
-          <w:color w:val="FF0000"/>
-        </w:rPr>
         <w:t xml:space="preserve"> calificación entre los usuarios.</w:t>
       </w:r>
     </w:p>
@@ -5039,79 +4981,53 @@
       <w:pPr>
         <w:rPr>
           <w:b/>
-          <w:color w:val="FF0000"/>
-        </w:rPr>
-      </w:pPr>
-      <w:r>
-        <w:rPr>
-          <w:b/>
-          <w:color w:val="FF0000"/>
+        </w:rPr>
+      </w:pPr>
+      <w:r>
+        <w:rPr>
+          <w:b/>
         </w:rPr>
         <w:t>RF</w:t>
       </w:r>
       <w:r>
         <w:rPr>
           <w:b/>
-          <w:color w:val="FF0000"/>
         </w:rPr>
         <w:t xml:space="preserve"> </w:t>
       </w:r>
       <w:r>
         <w:rPr>
           <w:b/>
-          <w:color w:val="FF0000"/>
         </w:rPr>
         <w:t xml:space="preserve">15.1 </w:t>
       </w:r>
       <w:r>
         <w:rPr>
           <w:b/>
-          <w:color w:val="FF0000"/>
         </w:rPr>
         <w:t xml:space="preserve">- </w:t>
       </w:r>
       <w:r>
         <w:rPr>
           <w:b/>
-          <w:color w:val="FF0000"/>
         </w:rPr>
         <w:t>Notificación de trabajo aceptado</w:t>
       </w:r>
     </w:p>
     <w:p>
-      <w:pPr>
-        <w:rPr>
-          <w:color w:val="FF0000"/>
-        </w:rPr>
-      </w:pPr>
-      <w:r>
-        <w:rPr>
-          <w:color w:val="FF0000"/>
-        </w:rPr>
+      <w:r>
         <w:t>Se notificará al usuario cliente, quien previamente se había postulado para un trab</w:t>
       </w:r>
       <w:r>
-        <w:rPr>
-          <w:color w:val="FF0000"/>
-        </w:rPr>
         <w:t>a</w:t>
       </w:r>
       <w:r>
-        <w:rPr>
-          <w:color w:val="FF0000"/>
-        </w:rPr>
         <w:t>jo,</w:t>
       </w:r>
       <w:r>
-        <w:rPr>
-          <w:color w:val="FF0000"/>
-        </w:rPr>
         <w:t xml:space="preserve"> cuando su presupuesto es aceptado</w:t>
       </w:r>
       <w:r>
-        <w:rPr>
-          <w:color w:val="FF0000"/>
-        </w:rPr>
         <w:t>.</w:t>
       </w:r>
     </w:p>
@@ -5224,95 +5140,71 @@
       <w:pPr>
         <w:rPr>
           <w:b/>
-          <w:color w:val="FF0000"/>
-        </w:rPr>
-      </w:pPr>
-      <w:r>
-        <w:rPr>
-          <w:b/>
-          <w:color w:val="FF0000"/>
+        </w:rPr>
+      </w:pPr>
+      <w:r>
+        <w:rPr>
+          <w:b/>
         </w:rPr>
         <w:t>RF</w:t>
       </w:r>
       <w:r>
         <w:rPr>
           <w:b/>
-          <w:color w:val="FF0000"/>
         </w:rPr>
         <w:t xml:space="preserve"> </w:t>
       </w:r>
       <w:r>
         <w:rPr>
           <w:b/>
-          <w:color w:val="FF0000"/>
         </w:rPr>
         <w:t>18</w:t>
       </w:r>
       <w:r>
         <w:rPr>
           <w:b/>
-          <w:color w:val="FF0000"/>
         </w:rPr>
         <w:t xml:space="preserve">.1 </w:t>
       </w:r>
       <w:r>
         <w:rPr>
           <w:b/>
-          <w:color w:val="FF0000"/>
         </w:rPr>
         <w:t xml:space="preserve">- </w:t>
       </w:r>
       <w:r>
         <w:rPr>
           <w:b/>
-          <w:color w:val="FF0000"/>
         </w:rPr>
         <w:t xml:space="preserve">Posibilidad de </w:t>
       </w:r>
       <w:r>
         <w:rPr>
           <w:b/>
-          <w:color w:val="FF0000"/>
         </w:rPr>
         <w:t>ingreso</w:t>
       </w:r>
       <w:r>
         <w:rPr>
           <w:b/>
-          <w:color w:val="FF0000"/>
         </w:rPr>
         <w:t xml:space="preserve"> con </w:t>
       </w:r>
       <w:r>
         <w:rPr>
           <w:b/>
-          <w:color w:val="FF0000"/>
         </w:rPr>
         <w:t>Facebook</w:t>
       </w:r>
     </w:p>
     <w:p>
-      <w:pPr>
-        <w:rPr>
-          <w:color w:val="FF0000"/>
-        </w:rPr>
-      </w:pPr>
-      <w:r>
-        <w:rPr>
-          <w:color w:val="FF0000"/>
-        </w:rPr>
+      <w:r>
         <w:t xml:space="preserve">El usuario cliente podrá </w:t>
       </w:r>
       <w:r>
-        <w:rPr>
-          <w:color w:val="FF0000"/>
-        </w:rPr>
         <w:t>ingresar al sistema utilizando su cuenta de Facebook.</w:t>
       </w:r>
       <w:r>
-        <w:rPr>
-          <w:color w:val="FF0000"/>
-        </w:rPr>
         <w:t xml:space="preserve"> De esta manera, cuando el usuario cliente busca un prestador de servicios, podrá visualizar además del listado del RF-7.1, aquellos que fueron contratados por sus amigos de Facebook con cuenta en el sistema.</w:t>
       </w:r>
     </w:p>
@@ -5320,68 +5212,50 @@
       <w:pPr>
         <w:rPr>
           <w:b/>
-          <w:color w:val="FF0000"/>
-        </w:rPr>
-      </w:pPr>
-      <w:r>
-        <w:rPr>
-          <w:b/>
-          <w:color w:val="FF0000"/>
+        </w:rPr>
+      </w:pPr>
+      <w:r>
+        <w:rPr>
+          <w:b/>
         </w:rPr>
         <w:t>RF</w:t>
       </w:r>
       <w:r>
         <w:rPr>
           <w:b/>
-          <w:color w:val="FF0000"/>
         </w:rPr>
         <w:t xml:space="preserve"> </w:t>
       </w:r>
       <w:r>
         <w:rPr>
           <w:b/>
-          <w:color w:val="FF0000"/>
         </w:rPr>
         <w:t>19</w:t>
       </w:r>
       <w:r>
         <w:rPr>
           <w:b/>
-          <w:color w:val="FF0000"/>
         </w:rPr>
         <w:t xml:space="preserve">.1 </w:t>
       </w:r>
       <w:r>
         <w:rPr>
           <w:b/>
-          <w:color w:val="FF0000"/>
         </w:rPr>
         <w:t xml:space="preserve">- </w:t>
       </w:r>
       <w:r>
         <w:rPr>
           <w:b/>
-          <w:color w:val="FF0000"/>
         </w:rPr>
         <w:t>Denunciar publicación/postulación/usuario</w:t>
       </w:r>
     </w:p>
     <w:p>
-      <w:pPr>
-        <w:rPr>
-          <w:color w:val="FF0000"/>
-        </w:rPr>
-      </w:pPr>
-      <w:r>
-        <w:rPr>
-          <w:color w:val="FF0000"/>
-        </w:rPr>
+      <w:r>
         <w:t>El usuario cliente ante cualquier inconveniente podrá denunciar una publicación, una postulación o a otro usuario. Dichas denuncias serán atendidas po</w:t>
       </w:r>
       <w:r>
-        <w:rPr>
-          <w:color w:val="FF0000"/>
-        </w:rPr>
         <w:t>r los usuarios administradores.</w:t>
       </w:r>
     </w:p>
@@ -5389,68 +5263,50 @@
       <w:pPr>
         <w:rPr>
           <w:b/>
-          <w:color w:val="FF0000"/>
-        </w:rPr>
-      </w:pPr>
-      <w:r>
-        <w:rPr>
-          <w:b/>
-          <w:color w:val="FF0000"/>
+        </w:rPr>
+      </w:pPr>
+      <w:r>
+        <w:rPr>
+          <w:b/>
         </w:rPr>
         <w:t>RF</w:t>
       </w:r>
       <w:r>
         <w:rPr>
           <w:b/>
-          <w:color w:val="FF0000"/>
         </w:rPr>
         <w:t xml:space="preserve"> </w:t>
       </w:r>
       <w:r>
         <w:rPr>
           <w:b/>
-          <w:color w:val="FF0000"/>
         </w:rPr>
         <w:t>20</w:t>
       </w:r>
       <w:r>
         <w:rPr>
           <w:b/>
-          <w:color w:val="FF0000"/>
         </w:rPr>
         <w:t xml:space="preserve">.1 </w:t>
       </w:r>
       <w:r>
         <w:rPr>
           <w:b/>
-          <w:color w:val="FF0000"/>
         </w:rPr>
         <w:t xml:space="preserve">- </w:t>
       </w:r>
       <w:r>
         <w:rPr>
           <w:b/>
-          <w:color w:val="FF0000"/>
         </w:rPr>
         <w:t>Marcar como destacado el mejor presupuesto hasta el momento</w:t>
       </w:r>
     </w:p>
     <w:p>
-      <w:pPr>
-        <w:rPr>
-          <w:color w:val="FF0000"/>
-        </w:rPr>
-      </w:pPr>
-      <w:r>
-        <w:rPr>
-          <w:color w:val="FF0000"/>
-        </w:rPr>
+      <w:r>
         <w:t xml:space="preserve">El usuario cliente, dueño de la publicación de oferta laboral, podrá destacar </w:t>
       </w:r>
       <w:r>
-        <w:rPr>
-          <w:color w:val="FF0000"/>
-        </w:rPr>
         <w:t>uno de los presupuestos recibidos hasta el momento, quedando el mismo visible para todo usuario cliente.</w:t>
       </w:r>
     </w:p>
@@ -5512,12 +5368,7 @@
     </w:p>
     <w:p>
       <w:r>
-        <w:t>El plazo para la entrega del pr</w:t>
-      </w:r>
-      <w:bookmarkStart w:id="41" w:name="_GoBack"/>
-      <w:bookmarkEnd w:id="41"/>
-      <w:r>
-        <w:t>oyecto será el 26 de setiembre de 2017.</w:t>
+        <w:t>El plazo para la entrega del proyecto será el 26 de setiembre de 2017.</w:t>
       </w:r>
     </w:p>
     <w:p>
@@ -5567,62 +5418,47 @@
       <w:pPr>
         <w:rPr>
           <w:b/>
-          <w:color w:val="FF0000"/>
-        </w:rPr>
-      </w:pPr>
-      <w:r>
-        <w:rPr>
-          <w:b/>
-          <w:color w:val="FF0000"/>
+        </w:rPr>
+      </w:pPr>
+      <w:r>
+        <w:rPr>
+          <w:b/>
         </w:rPr>
         <w:t>RNF</w:t>
       </w:r>
       <w:r>
         <w:rPr>
           <w:b/>
-          <w:color w:val="FF0000"/>
         </w:rPr>
         <w:t xml:space="preserve"> </w:t>
       </w:r>
       <w:r>
         <w:rPr>
           <w:b/>
-          <w:color w:val="FF0000"/>
         </w:rPr>
         <w:t xml:space="preserve">3 </w:t>
       </w:r>
       <w:r>
         <w:rPr>
           <w:b/>
-          <w:color w:val="FF0000"/>
         </w:rPr>
         <w:t xml:space="preserve">- </w:t>
       </w:r>
       <w:r>
         <w:rPr>
           <w:b/>
-          <w:color w:val="FF0000"/>
         </w:rPr>
         <w:t>Protección de datos</w:t>
       </w:r>
       <w:r>
         <w:rPr>
           <w:b/>
-          <w:color w:val="FF0000"/>
         </w:rPr>
         <w:t xml:space="preserve"> personales</w:t>
       </w:r>
     </w:p>
     <w:p>
-      <w:pPr>
-        <w:rPr>
-          <w:color w:val="FF0000"/>
-        </w:rPr>
-      </w:pPr>
-      <w:r>
-        <w:rPr>
-          <w:color w:val="FF0000"/>
-        </w:rPr>
+      <w:r>
         <w:t>Se cumplirá con la Ley Nro. 18.331 referente a la protección de datos personales.</w:t>
       </w:r>
     </w:p>
@@ -17454,7 +17290,6 @@
         <w:docPartUnique/>
       </w:docPartObj>
     </w:sdtPr>
-    <w:sdtEndPr/>
     <w:sdtContent>
       <w:p>
         <w:pPr>
@@ -17474,7 +17309,7 @@
           <w:rPr>
             <w:noProof/>
           </w:rPr>
-          <w:t>15</w:t>
+          <w:t>14</w:t>
         </w:r>
         <w:r>
           <w:rPr>
@@ -24122,7 +23957,7 @@
 </file>
 
 <file path=customXml/itemProps1.xml><?xml version="1.0" encoding="utf-8"?>
-<ds:datastoreItem xmlns:ds="http://schemas.openxmlformats.org/officeDocument/2006/customXml" ds:itemID="{489D7DDD-FE60-4A2D-BDC9-A399D8CF915C}">
+<ds:datastoreItem xmlns:ds="http://schemas.openxmlformats.org/officeDocument/2006/customXml" ds:itemID="{7222EFF9-F086-4B94-AA04-E52B48BD8859}">
   <ds:schemaRefs>
     <ds:schemaRef ds:uri="http://schemas.openxmlformats.org/officeDocument/2006/bibliography"/>
   </ds:schemaRefs>

</xml_diff>